<commit_message>
Meinen Dokuteil fertiggestellt. Dafuer auch Code besser kommentiert
</commit_message>
<xml_diff>
--- a/Dokumentation.docx
+++ b/Dokumentation.docx
@@ -24,6 +24,25 @@
       </w:r>
     </w:p>
     <w:p>
+      <w:r>
+        <w:t xml:space="preserve">Wir haben via </w:t>
+      </w:r>
+      <w:hyperlink r:id="rId5" w:history="1">
+        <w:r>
+          <w:rPr>
+            <w:rStyle w:val="Hyperlink"/>
+          </w:rPr>
+          <w:t>https://www.github.com</w:t>
+        </w:r>
+      </w:hyperlink>
+      <w:r>
+        <w:t xml:space="preserve"> am selben Code gearbeitet. Grundsätzlich hat am Anfang jeder </w:t>
+      </w:r>
+      <w:r>
+        <w:t>eigenen Ideen ausprobiert, welche schlussendlich in einem gemeinsamen Projekt zusammengefasst wurden.</w:t>
+      </w:r>
+    </w:p>
+    <w:p>
       <w:pPr>
         <w:pStyle w:val="berschrift1"/>
       </w:pPr>
@@ -41,6 +60,324 @@
     </w:p>
     <w:p>
       <w:pPr>
+        <w:pStyle w:val="berschrift2"/>
+      </w:pPr>
+      <w:r>
+        <w:t>Feld</w:t>
+      </w:r>
+    </w:p>
+    <w:p>
+      <w:r>
+        <w:t>Das Feld besteht grundsätzlich aus 14 Feldern. Jeder Spieler besitzt sieben davon und kann aus sechs ziehen.</w:t>
+      </w:r>
+      <w:r>
+        <w:t xml:space="preserve"> Im Bild unten sichtbar sind die sechs Felder, aus denen Spieler 1 ziehen kann und das eine (grosse) Feld, welches nicht </w:t>
+      </w:r>
+      <w:proofErr w:type="spellStart"/>
+      <w:r>
+        <w:t>ziehbar</w:t>
+      </w:r>
+      <w:proofErr w:type="spellEnd"/>
+      <w:r>
+        <w:t xml:space="preserve"> ist und gleichzeitig die Punkte von Spieler 1 beinhaltet.</w:t>
+      </w:r>
+    </w:p>
+    <w:p>
+      <w:pPr>
+        <w:keepNext/>
+      </w:pPr>
+      <w:r>
+        <w:rPr>
+          <w:noProof/>
+        </w:rPr>
+        <w:drawing>
+          <wp:inline distT="0" distB="0" distL="0" distR="0" wp14:anchorId="087D79B7" wp14:editId="47F49F0F">
+            <wp:extent cx="5760720" cy="1741170"/>
+            <wp:effectExtent l="0" t="0" r="0" b="0"/>
+            <wp:docPr id="1" name="Grafik 1"/>
+            <wp:cNvGraphicFramePr>
+              <a:graphicFrameLocks xmlns:a="http://schemas.openxmlformats.org/drawingml/2006/main" noChangeAspect="1"/>
+            </wp:cNvGraphicFramePr>
+            <a:graphic xmlns:a="http://schemas.openxmlformats.org/drawingml/2006/main">
+              <a:graphicData uri="http://schemas.openxmlformats.org/drawingml/2006/picture">
+                <pic:pic xmlns:pic="http://schemas.openxmlformats.org/drawingml/2006/picture">
+                  <pic:nvPicPr>
+                    <pic:cNvPr id="1" name=""/>
+                    <pic:cNvPicPr/>
+                  </pic:nvPicPr>
+                  <pic:blipFill>
+                    <a:blip r:embed="rId6"/>
+                    <a:stretch>
+                      <a:fillRect/>
+                    </a:stretch>
+                  </pic:blipFill>
+                  <pic:spPr>
+                    <a:xfrm>
+                      <a:off x="0" y="0"/>
+                      <a:ext cx="5760720" cy="1741170"/>
+                    </a:xfrm>
+                    <a:prstGeom prst="rect">
+                      <a:avLst/>
+                    </a:prstGeom>
+                  </pic:spPr>
+                </pic:pic>
+              </a:graphicData>
+            </a:graphic>
+          </wp:inline>
+        </w:drawing>
+      </w:r>
+    </w:p>
+    <w:p>
+      <w:pPr>
+        <w:pStyle w:val="Beschriftung"/>
+      </w:pPr>
+      <w:r>
+        <w:t xml:space="preserve">Abbildung </w:t>
+      </w:r>
+      <w:r>
+        <w:fldChar w:fldCharType="begin"/>
+      </w:r>
+      <w:r>
+        <w:instrText xml:space="preserve"> SEQ Abbildung \* ARABIC </w:instrText>
+      </w:r>
+      <w:r>
+        <w:fldChar w:fldCharType="separate"/>
+      </w:r>
+      <w:r>
+        <w:rPr>
+          <w:noProof/>
+        </w:rPr>
+        <w:t>1</w:t>
+      </w:r>
+      <w:r>
+        <w:fldChar w:fldCharType="end"/>
+      </w:r>
+      <w:r>
+        <w:t xml:space="preserve"> Bild von </w:t>
+      </w:r>
+      <w:hyperlink r:id="rId7" w:history="1">
+        <w:r>
+          <w:rPr>
+            <w:rStyle w:val="Hyperlink"/>
+          </w:rPr>
+          <w:t>http://play-mancala.com/#!/1638e3f0bbc6522b7de9e66c0</w:t>
+        </w:r>
+      </w:hyperlink>
+    </w:p>
+    <w:p>
+      <w:pPr>
+        <w:pStyle w:val="berschrift2"/>
+      </w:pPr>
+      <w:r>
+        <w:t>Ziehen</w:t>
+      </w:r>
+    </w:p>
+    <w:p>
+      <w:r>
+        <w:t xml:space="preserve">Gezogen wird abwechselnd. </w:t>
+      </w:r>
+      <w:r>
+        <w:t>Es können nur Felder gezogen werden, die Bohnen beinhalten. Anschliessend werden die Bohnen wir in Abbildung 2 beschrieben verteilt.</w:t>
+      </w:r>
+    </w:p>
+    <w:p>
+      <w:r>
+        <w:rPr>
+          <w:noProof/>
+        </w:rPr>
+        <w:drawing>
+          <wp:inline distT="0" distB="0" distL="0" distR="0" wp14:anchorId="44FCC9E8" wp14:editId="4ADF2F64">
+            <wp:extent cx="5760720" cy="2391410"/>
+            <wp:effectExtent l="0" t="0" r="0" b="8890"/>
+            <wp:docPr id="2" name="Grafik 2"/>
+            <wp:cNvGraphicFramePr>
+              <a:graphicFrameLocks xmlns:a="http://schemas.openxmlformats.org/drawingml/2006/main" noChangeAspect="1"/>
+            </wp:cNvGraphicFramePr>
+            <a:graphic xmlns:a="http://schemas.openxmlformats.org/drawingml/2006/main">
+              <a:graphicData uri="http://schemas.openxmlformats.org/drawingml/2006/picture">
+                <pic:pic xmlns:pic="http://schemas.openxmlformats.org/drawingml/2006/picture">
+                  <pic:nvPicPr>
+                    <pic:cNvPr id="1" name=""/>
+                    <pic:cNvPicPr/>
+                  </pic:nvPicPr>
+                  <pic:blipFill>
+                    <a:blip r:embed="rId8"/>
+                    <a:stretch>
+                      <a:fillRect/>
+                    </a:stretch>
+                  </pic:blipFill>
+                  <pic:spPr>
+                    <a:xfrm>
+                      <a:off x="0" y="0"/>
+                      <a:ext cx="5760720" cy="2391410"/>
+                    </a:xfrm>
+                    <a:prstGeom prst="rect">
+                      <a:avLst/>
+                    </a:prstGeom>
+                  </pic:spPr>
+                </pic:pic>
+              </a:graphicData>
+            </a:graphic>
+          </wp:inline>
+        </w:drawing>
+      </w:r>
+    </w:p>
+    <w:p>
+      <w:pPr>
+        <w:pStyle w:val="Beschriftung"/>
+      </w:pPr>
+      <w:r>
+        <w:t xml:space="preserve">Abbildung </w:t>
+      </w:r>
+      <w:r>
+        <w:fldChar w:fldCharType="begin"/>
+      </w:r>
+      <w:r>
+        <w:instrText xml:space="preserve"> SEQ Abbildung \* ARABIC </w:instrText>
+      </w:r>
+      <w:r>
+        <w:fldChar w:fldCharType="separate"/>
+      </w:r>
+      <w:r>
+        <w:rPr>
+          <w:noProof/>
+        </w:rPr>
+        <w:t>2</w:t>
+      </w:r>
+      <w:r>
+        <w:fldChar w:fldCharType="end"/>
+      </w:r>
+      <w:r>
+        <w:t xml:space="preserve"> Bild von </w:t>
+      </w:r>
+      <w:hyperlink r:id="rId9" w:history="1">
+        <w:r>
+          <w:rPr>
+            <w:rStyle w:val="Hyperlink"/>
+          </w:rPr>
+          <w:t>http://play-mancala.com/#!/1638e3f0bbc6522b7de9e66c0</w:t>
+        </w:r>
+      </w:hyperlink>
+    </w:p>
+    <w:p>
+      <w:r>
+        <w:t>Es werden also alle Bohnen des gezogenen Feldes auf die nachfolgenden Felder verteilt.</w:t>
+      </w:r>
+      <w:r>
+        <w:t xml:space="preserve"> Bohnen werden auch ins eigenen Punktefeld gelegt, nicht aber ins Gegnerische.</w:t>
+      </w:r>
+    </w:p>
+    <w:p>
+      <w:pPr>
+        <w:pStyle w:val="berschrift2"/>
+      </w:pPr>
+      <w:r>
+        <w:lastRenderedPageBreak/>
+        <w:t>Gegnerische Bohnen schlagen</w:t>
+      </w:r>
+    </w:p>
+    <w:p>
+      <w:r>
+        <w:t>Man kann gegnerische Bohnen schlagen, wenn beim Verteilen die letzte Bohne in ein eigenes Feld geht, welches leer ist. Dann kann man die gegnerischen gegenüberliegenden Bohnen ins eigene Punktefeld verschieben.</w:t>
+      </w:r>
+    </w:p>
+    <w:p>
+      <w:r>
+        <w:rPr>
+          <w:noProof/>
+        </w:rPr>
+        <w:drawing>
+          <wp:inline distT="0" distB="0" distL="0" distR="0" wp14:anchorId="04286936" wp14:editId="5B886AA7">
+            <wp:extent cx="5760720" cy="2414270"/>
+            <wp:effectExtent l="0" t="0" r="0" b="5080"/>
+            <wp:docPr id="3" name="Grafik 3"/>
+            <wp:cNvGraphicFramePr>
+              <a:graphicFrameLocks xmlns:a="http://schemas.openxmlformats.org/drawingml/2006/main" noChangeAspect="1"/>
+            </wp:cNvGraphicFramePr>
+            <a:graphic xmlns:a="http://schemas.openxmlformats.org/drawingml/2006/main">
+              <a:graphicData uri="http://schemas.openxmlformats.org/drawingml/2006/picture">
+                <pic:pic xmlns:pic="http://schemas.openxmlformats.org/drawingml/2006/picture">
+                  <pic:nvPicPr>
+                    <pic:cNvPr id="1" name=""/>
+                    <pic:cNvPicPr/>
+                  </pic:nvPicPr>
+                  <pic:blipFill>
+                    <a:blip r:embed="rId10"/>
+                    <a:stretch>
+                      <a:fillRect/>
+                    </a:stretch>
+                  </pic:blipFill>
+                  <pic:spPr>
+                    <a:xfrm>
+                      <a:off x="0" y="0"/>
+                      <a:ext cx="5760720" cy="2414270"/>
+                    </a:xfrm>
+                    <a:prstGeom prst="rect">
+                      <a:avLst/>
+                    </a:prstGeom>
+                  </pic:spPr>
+                </pic:pic>
+              </a:graphicData>
+            </a:graphic>
+          </wp:inline>
+        </w:drawing>
+      </w:r>
+      <w:r>
+        <w:t xml:space="preserve"> </w:t>
+      </w:r>
+    </w:p>
+    <w:p>
+      <w:pPr>
+        <w:pStyle w:val="Beschriftung"/>
+      </w:pPr>
+      <w:r>
+        <w:t xml:space="preserve">Abbildung </w:t>
+      </w:r>
+      <w:r>
+        <w:fldChar w:fldCharType="begin"/>
+      </w:r>
+      <w:r>
+        <w:instrText xml:space="preserve"> SEQ Abbildung \* ARABIC </w:instrText>
+      </w:r>
+      <w:r>
+        <w:fldChar w:fldCharType="separate"/>
+      </w:r>
+      <w:r>
+        <w:rPr>
+          <w:noProof/>
+        </w:rPr>
+        <w:t>3</w:t>
+      </w:r>
+      <w:r>
+        <w:fldChar w:fldCharType="end"/>
+      </w:r>
+      <w:r>
+        <w:t xml:space="preserve"> Bild von </w:t>
+      </w:r>
+      <w:hyperlink r:id="rId11" w:history="1">
+        <w:r>
+          <w:rPr>
+            <w:rStyle w:val="Hyperlink"/>
+          </w:rPr>
+          <w:t>http://play-mancala.com/#!/1638e3f0bbc6522b7de9e66c0</w:t>
+        </w:r>
+      </w:hyperlink>
+    </w:p>
+    <w:p>
+      <w:pPr>
+        <w:pStyle w:val="berschrift2"/>
+      </w:pPr>
+      <w:r>
+        <w:t>Ende</w:t>
+      </w:r>
+    </w:p>
+    <w:p>
+      <w:r>
+        <w:t>Das Spiel endet, wenn auch einer Seite des Spielfeldes (nur kleine Felder) keine Bohnen mehr liegen. Derjenige Spieler, der auf seiner Seite noch Bohnen hat, darf diese in sein Punktefeld verschieben.</w:t>
+      </w:r>
+    </w:p>
+    <w:p>
+      <w:pPr>
         <w:pStyle w:val="berschrift1"/>
       </w:pPr>
       <w:r>
@@ -48,19 +385,251 @@
       </w:r>
     </w:p>
     <w:p>
+      <w:r>
+        <w:t>Die Initialisierung des Spielbaumes kann mit beliebiger Tiefe vorgenommen werden.</w:t>
+      </w:r>
+      <w:r>
+        <w:t xml:space="preserve"> Dann berechnet eine rekursive Funktion den Baum. Grundsätzlich funktioniert das wie folgt.</w:t>
+      </w:r>
+    </w:p>
+    <w:p>
+      <w:r>
+        <w:rPr>
+          <w:noProof/>
+        </w:rPr>
+        <w:lastRenderedPageBreak/>
+        <w:drawing>
+          <wp:inline distT="0" distB="0" distL="0" distR="0" wp14:anchorId="049C5EED" wp14:editId="0EFA2473">
+            <wp:extent cx="5181600" cy="9067800"/>
+            <wp:effectExtent l="0" t="0" r="0" b="0"/>
+            <wp:docPr id="5" name="Grafik 5"/>
+            <wp:cNvGraphicFramePr>
+              <a:graphicFrameLocks xmlns:a="http://schemas.openxmlformats.org/drawingml/2006/main" noChangeAspect="1"/>
+            </wp:cNvGraphicFramePr>
+            <a:graphic xmlns:a="http://schemas.openxmlformats.org/drawingml/2006/main">
+              <a:graphicData uri="http://schemas.openxmlformats.org/drawingml/2006/picture">
+                <pic:pic xmlns:pic="http://schemas.openxmlformats.org/drawingml/2006/picture">
+                  <pic:nvPicPr>
+                    <pic:cNvPr id="0" name="Picture 2"/>
+                    <pic:cNvPicPr>
+                      <a:picLocks noChangeAspect="1" noChangeArrowheads="1"/>
+                    </pic:cNvPicPr>
+                  </pic:nvPicPr>
+                  <pic:blipFill>
+                    <a:blip r:embed="rId12">
+                      <a:extLst>
+                        <a:ext uri="{28A0092B-C50C-407E-A947-70E740481C1C}">
+                          <a14:useLocalDpi xmlns:a14="http://schemas.microsoft.com/office/drawing/2010/main" val="0"/>
+                        </a:ext>
+                      </a:extLst>
+                    </a:blip>
+                    <a:srcRect/>
+                    <a:stretch>
+                      <a:fillRect/>
+                    </a:stretch>
+                  </pic:blipFill>
+                  <pic:spPr bwMode="auto">
+                    <a:xfrm>
+                      <a:off x="0" y="0"/>
+                      <a:ext cx="5181600" cy="9067800"/>
+                    </a:xfrm>
+                    <a:prstGeom prst="rect">
+                      <a:avLst/>
+                    </a:prstGeom>
+                    <a:noFill/>
+                    <a:ln>
+                      <a:noFill/>
+                    </a:ln>
+                  </pic:spPr>
+                </pic:pic>
+              </a:graphicData>
+            </a:graphic>
+          </wp:inline>
+        </w:drawing>
+      </w:r>
+      <w:bookmarkStart w:id="0" w:name="_GoBack"/>
+      <w:bookmarkEnd w:id="0"/>
+    </w:p>
+    <w:p>
       <w:pPr>
         <w:pStyle w:val="berschrift1"/>
       </w:pPr>
       <w:r>
+        <w:lastRenderedPageBreak/>
         <w:t>Spieler</w:t>
+      </w:r>
+    </w:p>
+    <w:p>
+      <w:pPr>
+        <w:pStyle w:val="berschrift1"/>
+      </w:pPr>
+      <w:r>
+        <w:t>Anleitung zum Spielen</w:t>
+      </w:r>
+    </w:p>
+    <w:p>
+      <w:pPr>
+        <w:pStyle w:val="KeinLeerraum"/>
+      </w:pPr>
+      <w:r>
+        <w:t xml:space="preserve">Hier eine kurze Anleitung, wie man das Programm bei sich selbst laufen lassen kann. Voraussetzung ist, dass Python 3.6 und </w:t>
+      </w:r>
+      <w:proofErr w:type="spellStart"/>
+      <w:r>
+        <w:t>git</w:t>
+      </w:r>
+      <w:proofErr w:type="spellEnd"/>
+      <w:r>
+        <w:t xml:space="preserve"> installiert sind. Anschliessend kann man mit dem folgenden Vorgehen das Programm installieren und starten.</w:t>
+      </w:r>
+    </w:p>
+    <w:p>
+      <w:pPr>
+        <w:pStyle w:val="Listenabsatz"/>
+        <w:numPr>
+          <w:ilvl w:val="0"/>
+          <w:numId w:val="1"/>
+        </w:numPr>
+      </w:pPr>
+      <w:proofErr w:type="spellStart"/>
+      <w:r>
+        <w:t>Comandozeile</w:t>
+      </w:r>
+      <w:proofErr w:type="spellEnd"/>
+      <w:r>
+        <w:t xml:space="preserve"> öffnen</w:t>
+      </w:r>
+    </w:p>
+    <w:p>
+      <w:pPr>
+        <w:pStyle w:val="Listenabsatz"/>
+        <w:numPr>
+          <w:ilvl w:val="0"/>
+          <w:numId w:val="1"/>
+        </w:numPr>
+      </w:pPr>
+      <w:r>
+        <w:t>An gewünschte Stelle navigieren (z.B. cd Projektordner)</w:t>
+      </w:r>
+    </w:p>
+    <w:p>
+      <w:pPr>
+        <w:pStyle w:val="Listenabsatz"/>
+        <w:numPr>
+          <w:ilvl w:val="0"/>
+          <w:numId w:val="1"/>
+        </w:numPr>
+      </w:pPr>
+      <w:proofErr w:type="spellStart"/>
+      <w:r>
+        <w:t>git</w:t>
+      </w:r>
+      <w:proofErr w:type="spellEnd"/>
+      <w:r>
+        <w:t xml:space="preserve"> </w:t>
+      </w:r>
+      <w:proofErr w:type="spellStart"/>
+      <w:r>
+        <w:t>clone</w:t>
+      </w:r>
+      <w:proofErr w:type="spellEnd"/>
+      <w:r>
+        <w:t xml:space="preserve"> </w:t>
+      </w:r>
+      <w:hyperlink r:id="rId13" w:history="1">
+        <w:r>
+          <w:rPr>
+            <w:rStyle w:val="Hyperlink"/>
+          </w:rPr>
+          <w:t>https://github.com/SoullessStone/mancalaMaster.git</w:t>
+        </w:r>
+      </w:hyperlink>
+    </w:p>
+    <w:p>
+      <w:pPr>
+        <w:pStyle w:val="Listenabsatz"/>
+        <w:numPr>
+          <w:ilvl w:val="0"/>
+          <w:numId w:val="1"/>
+        </w:numPr>
+      </w:pPr>
+      <w:r>
+        <w:t>Rechtsklick auf «</w:t>
+      </w:r>
+      <w:r>
+        <w:t>gameview.py</w:t>
+      </w:r>
+      <w:r>
+        <w:t>»</w:t>
+      </w:r>
+    </w:p>
+    <w:p>
+      <w:pPr>
+        <w:pStyle w:val="Listenabsatz"/>
+        <w:numPr>
+          <w:ilvl w:val="0"/>
+          <w:numId w:val="1"/>
+        </w:numPr>
+      </w:pPr>
+      <w:r>
+        <w:t xml:space="preserve">Edit </w:t>
+      </w:r>
+      <w:proofErr w:type="spellStart"/>
+      <w:r>
+        <w:t>with</w:t>
+      </w:r>
+      <w:proofErr w:type="spellEnd"/>
+      <w:r>
+        <w:t xml:space="preserve"> IDLE (3.6)</w:t>
+      </w:r>
+    </w:p>
+    <w:p>
+      <w:pPr>
+        <w:pStyle w:val="Listenabsatz"/>
+        <w:numPr>
+          <w:ilvl w:val="0"/>
+          <w:numId w:val="1"/>
+        </w:numPr>
+      </w:pPr>
+      <w:r>
+        <w:t>Dann mit F5 das Programm starten</w:t>
+      </w:r>
+    </w:p>
+    <w:p>
+      <w:pPr>
+        <w:pStyle w:val="berschrift1"/>
+      </w:pPr>
+      <w:r>
+        <w:t>Code</w:t>
+      </w:r>
+    </w:p>
+    <w:p>
+      <w:r>
+        <w:t xml:space="preserve">Wir verwenden in der Dokumentation nur kleine Code-Ausschnitte zum Verdeutlichen des Inhalts. Der vollständige Code ist auf </w:t>
+      </w:r>
+      <w:proofErr w:type="spellStart"/>
+      <w:r>
+        <w:t>Github</w:t>
+      </w:r>
+      <w:proofErr w:type="spellEnd"/>
+      <w:r>
+        <w:t xml:space="preserve"> verfügbar: </w:t>
+      </w:r>
+      <w:hyperlink r:id="rId14" w:history="1">
+        <w:r>
+          <w:rPr>
+            <w:rStyle w:val="Hyperlink"/>
+          </w:rPr>
+          <w:t>https://github.com/SoullessStone/</w:t>
+        </w:r>
+      </w:hyperlink>
+      <w:r>
+        <w:t xml:space="preserve"> </w:t>
       </w:r>
     </w:p>
     <w:p/>
     <w:p/>
-    <w:p>
-      <w:bookmarkStart w:id="0" w:name="_GoBack"/>
-      <w:bookmarkEnd w:id="0"/>
-    </w:p>
+    <w:p/>
     <w:p/>
     <w:sectPr>
       <w:pgSz w:w="11906" w:h="16838"/>
@@ -70,6 +639,219 @@
     </w:sectPr>
   </w:body>
 </w:document>
+</file>
+
+<file path=word/numbering.xml><?xml version="1.0" encoding="utf-8"?>
+<w:numbering xmlns:wpc="http://schemas.microsoft.com/office/word/2010/wordprocessingCanvas" xmlns:cx="http://schemas.microsoft.com/office/drawing/2014/chartex" xmlns:cx1="http://schemas.microsoft.com/office/drawing/2015/9/8/chartex" xmlns:cx2="http://schemas.microsoft.com/office/drawing/2015/10/21/chartex" xmlns:cx3="http://schemas.microsoft.com/office/drawing/2016/5/9/chartex" xmlns:cx4="http://schemas.microsoft.com/office/drawing/2016/5/10/chartex" xmlns:cx5="http://schemas.microsoft.com/office/drawing/2016/5/11/chartex" xmlns:cx6="http://schemas.microsoft.com/office/drawing/2016/5/12/chartex" xmlns:cx7="http://schemas.microsoft.com/office/drawing/2016/5/13/chartex" xmlns:cx8="http://schemas.microsoft.com/office/drawing/2016/5/14/chartex" xmlns:mc="http://schemas.openxmlformats.org/markup-compatibility/2006" xmlns:aink="http://schemas.microsoft.com/office/drawing/2016/ink" xmlns:am3d="http://schemas.microsoft.com/office/drawing/2017/model3d" xmlns:o="urn:schemas-microsoft-com:office:office" xmlns:r="http://schemas.openxmlformats.org/officeDocument/2006/relationships" xmlns:m="http://schemas.openxmlformats.org/officeDocument/2006/math" xmlns:v="urn:schemas-microsoft-com:vml" xmlns:wp14="http://schemas.microsoft.com/office/word/2010/wordprocessingDrawing" xmlns:wp="http://schemas.openxmlformats.org/drawingml/2006/wordprocessingDrawing" xmlns:w10="urn:schemas-microsoft-com:office:word" xmlns:w="http://schemas.openxmlformats.org/wordprocessingml/2006/main" xmlns:w14="http://schemas.microsoft.com/office/word/2010/wordml" xmlns:w15="http://schemas.microsoft.com/office/word/2012/wordml" xmlns:w16cid="http://schemas.microsoft.com/office/word/2016/wordml/cid" xmlns:w16se="http://schemas.microsoft.com/office/word/2015/wordml/symex" xmlns:wpg="http://schemas.microsoft.com/office/word/2010/wordprocessingGroup" xmlns:wpi="http://schemas.microsoft.com/office/word/2010/wordprocessingInk" xmlns:wne="http://schemas.microsoft.com/office/word/2006/wordml" xmlns:wps="http://schemas.microsoft.com/office/word/2010/wordprocessingShape" mc:Ignorable="w14 w15 w16se w16cid wp14">
+  <w:abstractNum w:abstractNumId="0" w15:restartNumberingAfterBreak="0">
+    <w:nsid w:val="57DD0B5B"/>
+    <w:multiLevelType w:val="hybridMultilevel"/>
+    <w:tmpl w:val="E28E19F0"/>
+    <w:lvl w:ilvl="0" w:tplc="08070011">
+      <w:start w:val="1"/>
+      <w:numFmt w:val="decimal"/>
+      <w:lvlText w:val="%1)"/>
+      <w:lvlJc w:val="left"/>
+      <w:pPr>
+        <w:ind w:left="720" w:hanging="360"/>
+      </w:pPr>
+      <w:rPr>
+        <w:rFonts w:hint="default"/>
+      </w:rPr>
+    </w:lvl>
+    <w:lvl w:ilvl="1" w:tplc="08070019" w:tentative="1">
+      <w:start w:val="1"/>
+      <w:numFmt w:val="lowerLetter"/>
+      <w:lvlText w:val="%2."/>
+      <w:lvlJc w:val="left"/>
+      <w:pPr>
+        <w:ind w:left="1440" w:hanging="360"/>
+      </w:pPr>
+    </w:lvl>
+    <w:lvl w:ilvl="2" w:tplc="0807001B" w:tentative="1">
+      <w:start w:val="1"/>
+      <w:numFmt w:val="lowerRoman"/>
+      <w:lvlText w:val="%3."/>
+      <w:lvlJc w:val="right"/>
+      <w:pPr>
+        <w:ind w:left="2160" w:hanging="180"/>
+      </w:pPr>
+    </w:lvl>
+    <w:lvl w:ilvl="3" w:tplc="0807000F" w:tentative="1">
+      <w:start w:val="1"/>
+      <w:numFmt w:val="decimal"/>
+      <w:lvlText w:val="%4."/>
+      <w:lvlJc w:val="left"/>
+      <w:pPr>
+        <w:ind w:left="2880" w:hanging="360"/>
+      </w:pPr>
+    </w:lvl>
+    <w:lvl w:ilvl="4" w:tplc="08070019" w:tentative="1">
+      <w:start w:val="1"/>
+      <w:numFmt w:val="lowerLetter"/>
+      <w:lvlText w:val="%5."/>
+      <w:lvlJc w:val="left"/>
+      <w:pPr>
+        <w:ind w:left="3600" w:hanging="360"/>
+      </w:pPr>
+    </w:lvl>
+    <w:lvl w:ilvl="5" w:tplc="0807001B" w:tentative="1">
+      <w:start w:val="1"/>
+      <w:numFmt w:val="lowerRoman"/>
+      <w:lvlText w:val="%6."/>
+      <w:lvlJc w:val="right"/>
+      <w:pPr>
+        <w:ind w:left="4320" w:hanging="180"/>
+      </w:pPr>
+    </w:lvl>
+    <w:lvl w:ilvl="6" w:tplc="0807000F" w:tentative="1">
+      <w:start w:val="1"/>
+      <w:numFmt w:val="decimal"/>
+      <w:lvlText w:val="%7."/>
+      <w:lvlJc w:val="left"/>
+      <w:pPr>
+        <w:ind w:left="5040" w:hanging="360"/>
+      </w:pPr>
+    </w:lvl>
+    <w:lvl w:ilvl="7" w:tplc="08070019" w:tentative="1">
+      <w:start w:val="1"/>
+      <w:numFmt w:val="lowerLetter"/>
+      <w:lvlText w:val="%8."/>
+      <w:lvlJc w:val="left"/>
+      <w:pPr>
+        <w:ind w:left="5760" w:hanging="360"/>
+      </w:pPr>
+    </w:lvl>
+    <w:lvl w:ilvl="8" w:tplc="0807001B" w:tentative="1">
+      <w:start w:val="1"/>
+      <w:numFmt w:val="lowerRoman"/>
+      <w:lvlText w:val="%9."/>
+      <w:lvlJc w:val="right"/>
+      <w:pPr>
+        <w:ind w:left="6480" w:hanging="180"/>
+      </w:pPr>
+    </w:lvl>
+  </w:abstractNum>
+  <w:abstractNum w:abstractNumId="1" w15:restartNumberingAfterBreak="0">
+    <w:nsid w:val="58AF71B1"/>
+    <w:multiLevelType w:val="hybridMultilevel"/>
+    <w:tmpl w:val="FC3C16E2"/>
+    <w:lvl w:ilvl="0" w:tplc="C986C41C">
+      <w:start w:val="1"/>
+      <w:numFmt w:val="bullet"/>
+      <w:lvlText w:val="-"/>
+      <w:lvlJc w:val="left"/>
+      <w:pPr>
+        <w:ind w:left="720" w:hanging="360"/>
+      </w:pPr>
+      <w:rPr>
+        <w:rFonts w:ascii="Calibri" w:eastAsiaTheme="minorHAnsi" w:hAnsi="Calibri" w:cs="Calibri" w:hint="default"/>
+      </w:rPr>
+    </w:lvl>
+    <w:lvl w:ilvl="1" w:tplc="08070003" w:tentative="1">
+      <w:start w:val="1"/>
+      <w:numFmt w:val="bullet"/>
+      <w:lvlText w:val="o"/>
+      <w:lvlJc w:val="left"/>
+      <w:pPr>
+        <w:ind w:left="1440" w:hanging="360"/>
+      </w:pPr>
+      <w:rPr>
+        <w:rFonts w:ascii="Courier New" w:hAnsi="Courier New" w:cs="Courier New" w:hint="default"/>
+      </w:rPr>
+    </w:lvl>
+    <w:lvl w:ilvl="2" w:tplc="08070005" w:tentative="1">
+      <w:start w:val="1"/>
+      <w:numFmt w:val="bullet"/>
+      <w:lvlText w:val=""/>
+      <w:lvlJc w:val="left"/>
+      <w:pPr>
+        <w:ind w:left="2160" w:hanging="360"/>
+      </w:pPr>
+      <w:rPr>
+        <w:rFonts w:ascii="Wingdings" w:hAnsi="Wingdings" w:hint="default"/>
+      </w:rPr>
+    </w:lvl>
+    <w:lvl w:ilvl="3" w:tplc="08070001" w:tentative="1">
+      <w:start w:val="1"/>
+      <w:numFmt w:val="bullet"/>
+      <w:lvlText w:val=""/>
+      <w:lvlJc w:val="left"/>
+      <w:pPr>
+        <w:ind w:left="2880" w:hanging="360"/>
+      </w:pPr>
+      <w:rPr>
+        <w:rFonts w:ascii="Symbol" w:hAnsi="Symbol" w:hint="default"/>
+      </w:rPr>
+    </w:lvl>
+    <w:lvl w:ilvl="4" w:tplc="08070003" w:tentative="1">
+      <w:start w:val="1"/>
+      <w:numFmt w:val="bullet"/>
+      <w:lvlText w:val="o"/>
+      <w:lvlJc w:val="left"/>
+      <w:pPr>
+        <w:ind w:left="3600" w:hanging="360"/>
+      </w:pPr>
+      <w:rPr>
+        <w:rFonts w:ascii="Courier New" w:hAnsi="Courier New" w:cs="Courier New" w:hint="default"/>
+      </w:rPr>
+    </w:lvl>
+    <w:lvl w:ilvl="5" w:tplc="08070005" w:tentative="1">
+      <w:start w:val="1"/>
+      <w:numFmt w:val="bullet"/>
+      <w:lvlText w:val=""/>
+      <w:lvlJc w:val="left"/>
+      <w:pPr>
+        <w:ind w:left="4320" w:hanging="360"/>
+      </w:pPr>
+      <w:rPr>
+        <w:rFonts w:ascii="Wingdings" w:hAnsi="Wingdings" w:hint="default"/>
+      </w:rPr>
+    </w:lvl>
+    <w:lvl w:ilvl="6" w:tplc="08070001" w:tentative="1">
+      <w:start w:val="1"/>
+      <w:numFmt w:val="bullet"/>
+      <w:lvlText w:val=""/>
+      <w:lvlJc w:val="left"/>
+      <w:pPr>
+        <w:ind w:left="5040" w:hanging="360"/>
+      </w:pPr>
+      <w:rPr>
+        <w:rFonts w:ascii="Symbol" w:hAnsi="Symbol" w:hint="default"/>
+      </w:rPr>
+    </w:lvl>
+    <w:lvl w:ilvl="7" w:tplc="08070003" w:tentative="1">
+      <w:start w:val="1"/>
+      <w:numFmt w:val="bullet"/>
+      <w:lvlText w:val="o"/>
+      <w:lvlJc w:val="left"/>
+      <w:pPr>
+        <w:ind w:left="5760" w:hanging="360"/>
+      </w:pPr>
+      <w:rPr>
+        <w:rFonts w:ascii="Courier New" w:hAnsi="Courier New" w:cs="Courier New" w:hint="default"/>
+      </w:rPr>
+    </w:lvl>
+    <w:lvl w:ilvl="8" w:tplc="08070005" w:tentative="1">
+      <w:start w:val="1"/>
+      <w:numFmt w:val="bullet"/>
+      <w:lvlText w:val=""/>
+      <w:lvlJc w:val="left"/>
+      <w:pPr>
+        <w:ind w:left="6480" w:hanging="360"/>
+      </w:pPr>
+      <w:rPr>
+        <w:rFonts w:ascii="Wingdings" w:hAnsi="Wingdings" w:hint="default"/>
+      </w:rPr>
+    </w:lvl>
+  </w:abstractNum>
+  <w:num w:numId="1">
+    <w:abstractNumId w:val="0"/>
+  </w:num>
+  <w:num w:numId="2">
+    <w:abstractNumId w:val="1"/>
+  </w:num>
+</w:numbering>
 </file>
 
 <file path=word/styles.xml><?xml version="1.0" encoding="utf-8"?>
@@ -491,10 +1273,31 @@
       <w:szCs w:val="32"/>
     </w:rPr>
   </w:style>
+  <w:style w:type="paragraph" w:styleId="berschrift2">
+    <w:name w:val="heading 2"/>
+    <w:basedOn w:val="Standard"/>
+    <w:next w:val="Standard"/>
+    <w:link w:val="berschrift2Zchn"/>
+    <w:uiPriority w:val="9"/>
+    <w:unhideWhenUsed/>
+    <w:qFormat/>
+    <w:rsid w:val="0005551E"/>
+    <w:pPr>
+      <w:keepNext/>
+      <w:keepLines/>
+      <w:spacing w:before="40" w:after="0"/>
+      <w:outlineLvl w:val="1"/>
+    </w:pPr>
+    <w:rPr>
+      <w:rFonts w:asciiTheme="majorHAnsi" w:eastAsiaTheme="majorEastAsia" w:hAnsiTheme="majorHAnsi" w:cstheme="majorBidi"/>
+      <w:color w:val="2F5496" w:themeColor="accent1" w:themeShade="BF"/>
+      <w:sz w:val="26"/>
+      <w:szCs w:val="26"/>
+    </w:rPr>
+  </w:style>
   <w:style w:type="character" w:default="1" w:styleId="Absatz-Standardschriftart">
     <w:name w:val="Default Paragraph Font"/>
     <w:uiPriority w:val="1"/>
-    <w:semiHidden/>
     <w:unhideWhenUsed/>
   </w:style>
   <w:style w:type="table" w:default="1" w:styleId="NormaleTabelle">
@@ -563,6 +1366,81 @@
       <w:color w:val="2F5496" w:themeColor="accent1" w:themeShade="BF"/>
       <w:sz w:val="32"/>
       <w:szCs w:val="32"/>
+    </w:rPr>
+  </w:style>
+  <w:style w:type="character" w:styleId="Hyperlink">
+    <w:name w:val="Hyperlink"/>
+    <w:basedOn w:val="Absatz-Standardschriftart"/>
+    <w:uiPriority w:val="99"/>
+    <w:unhideWhenUsed/>
+    <w:rsid w:val="00E26599"/>
+    <w:rPr>
+      <w:color w:val="0563C1" w:themeColor="hyperlink"/>
+      <w:u w:val="single"/>
+    </w:rPr>
+  </w:style>
+  <w:style w:type="character" w:styleId="NichtaufgelsteErwhnung">
+    <w:name w:val="Unresolved Mention"/>
+    <w:basedOn w:val="Absatz-Standardschriftart"/>
+    <w:uiPriority w:val="99"/>
+    <w:semiHidden/>
+    <w:unhideWhenUsed/>
+    <w:rsid w:val="00E26599"/>
+    <w:rPr>
+      <w:color w:val="808080"/>
+      <w:shd w:val="clear" w:color="auto" w:fill="E6E6E6"/>
+    </w:rPr>
+  </w:style>
+  <w:style w:type="paragraph" w:styleId="Listenabsatz">
+    <w:name w:val="List Paragraph"/>
+    <w:basedOn w:val="Standard"/>
+    <w:uiPriority w:val="34"/>
+    <w:qFormat/>
+    <w:rsid w:val="00E26599"/>
+    <w:pPr>
+      <w:ind w:left="720"/>
+      <w:contextualSpacing/>
+    </w:pPr>
+  </w:style>
+  <w:style w:type="paragraph" w:styleId="KeinLeerraum">
+    <w:name w:val="No Spacing"/>
+    <w:uiPriority w:val="1"/>
+    <w:qFormat/>
+    <w:rsid w:val="00E26599"/>
+    <w:pPr>
+      <w:spacing w:after="0" w:line="240" w:lineRule="auto"/>
+    </w:pPr>
+  </w:style>
+  <w:style w:type="character" w:customStyle="1" w:styleId="berschrift2Zchn">
+    <w:name w:val="Überschrift 2 Zchn"/>
+    <w:basedOn w:val="Absatz-Standardschriftart"/>
+    <w:link w:val="berschrift2"/>
+    <w:uiPriority w:val="9"/>
+    <w:rsid w:val="0005551E"/>
+    <w:rPr>
+      <w:rFonts w:asciiTheme="majorHAnsi" w:eastAsiaTheme="majorEastAsia" w:hAnsiTheme="majorHAnsi" w:cstheme="majorBidi"/>
+      <w:color w:val="2F5496" w:themeColor="accent1" w:themeShade="BF"/>
+      <w:sz w:val="26"/>
+      <w:szCs w:val="26"/>
+    </w:rPr>
+  </w:style>
+  <w:style w:type="paragraph" w:styleId="Beschriftung">
+    <w:name w:val="caption"/>
+    <w:basedOn w:val="Standard"/>
+    <w:next w:val="Standard"/>
+    <w:uiPriority w:val="35"/>
+    <w:unhideWhenUsed/>
+    <w:qFormat/>
+    <w:rsid w:val="0005551E"/>
+    <w:pPr>
+      <w:spacing w:after="200" w:line="240" w:lineRule="auto"/>
+    </w:pPr>
+    <w:rPr>
+      <w:i/>
+      <w:iCs/>
+      <w:color w:val="44546A" w:themeColor="text2"/>
+      <w:sz w:val="18"/>
+      <w:szCs w:val="18"/>
     </w:rPr>
   </w:style>
 </w:styles>

</xml_diff>